<commit_message>
Added related work section
</commit_message>
<xml_diff>
--- a/misc/our_work/report.docx
+++ b/misc/our_work/report.docx
@@ -55,7 +55,7 @@
                     <w:rPr>
                       <w:sz w:val="30"/>
                       <w:szCs w:val="30"/>
-                      <w:lang w:val="en-IL" w:eastAsia="de-DE"/>
+                      <w:lang w:eastAsia="de-DE"/>
                       <w:specVanish/>
                     </w:rPr>
                   </w:pPr>
@@ -63,7 +63,7 @@
                     <w:rPr>
                       <w:sz w:val="30"/>
                       <w:szCs w:val="30"/>
-                      <w:lang w:val="en-IL" w:eastAsia="de-DE"/>
+                      <w:lang w:eastAsia="de-DE"/>
                     </w:rPr>
                     <w:t>Native language binary classification</w:t>
                   </w:r>
@@ -123,7 +123,7 @@
                                     <a:effectLst/>
                                     <a:extLst>
                                       <a:ext uri="{C572A759-6A51-4108-AA02-DFA0A04FC94B}">
-                                        <ma14:wrappingTextBoxFlag xmlns:ma14="http://schemas.microsoft.com/office/mac/drawingml/2011/main" xmlns:w="http://schemas.openxmlformats.org/wordprocessingml/2006/main" xmlns:w10="urn:schemas-microsoft-com:office:word" xmlns:v="urn:schemas-microsoft-com:vml" xmlns:o="urn:schemas-microsoft-com:office:office" xmlns:mv="urn:schemas-microsoft-com:mac:vml" xmlns:mo="http://schemas.microsoft.com/office/mac/office/2008/main" xmlns=""/>
+                                        <ma14:wrappingTextBoxFlag xmlns="" xmlns:mo="http://schemas.microsoft.com/office/mac/office/2008/main" xmlns:mv="urn:schemas-microsoft-com:mac:vml" xmlns:o="urn:schemas-microsoft-com:office:office" xmlns:v="urn:schemas-microsoft-com:vml" xmlns:w10="urn:schemas-microsoft-com:office:word" xmlns:w="http://schemas.openxmlformats.org/wordprocessingml/2006/main" xmlns:ma14="http://schemas.microsoft.com/office/mac/drawingml/2011/main"/>
                                       </a:ext>
                                     </a:extLst>
                                   </wps:spPr>
@@ -401,7 +401,7 @@
         <w:spacing w:after="90"/>
         <w:rPr>
           <w:sz w:val="22"/>
-          <w:lang w:val="en-IL"/>
+          <w:lang/>
         </w:rPr>
       </w:pPr>
     </w:p>
@@ -412,13 +412,13 @@
         <w:rPr>
           <w:color w:val="FF0000"/>
           <w:sz w:val="22"/>
-          <w:lang w:val="en-IL" w:bidi="he-IL"/>
+          <w:lang w:bidi="he-IL"/>
         </w:rPr>
       </w:pPr>
       <w:r>
         <w:rPr>
           <w:sz w:val="22"/>
-          <w:lang w:val="en-IL"/>
+          <w:lang/>
         </w:rPr>
         <w:t>Most of the world’s population is bi-language. Moreover, even though the dominant language in the internet (particularly in social media) is English, there are evidences that most of the dynamic content is created by non-native English speakers.</w:t>
       </w:r>
@@ -431,14 +431,14 @@
       <w:r>
         <w:rPr>
           <w:sz w:val="22"/>
-          <w:lang w:val="en-IL"/>
+          <w:lang/>
         </w:rPr>
         <w:t>That is why the problem of distinguishing between native and non-native speakers is drawing attention. Potential applications of this task are: Teaching English more efficiently, identifying target audience based on native language etc.</w:t>
       </w:r>
       <w:r>
         <w:rPr>
           <w:sz w:val="22"/>
-          <w:lang w:val="en-IL"/>
+          <w:lang/>
         </w:rPr>
         <w:br/>
         <w:t>In this work we took an approach that is content independent - we are modelling text by the function words which occur in it. We then use machine learning techniques to distinguish between native and non-native English speakers, yielding solid results.</w:t>
@@ -463,151 +463,109 @@
       <w:pPr>
         <w:pStyle w:val="ACLText"/>
         <w:rPr>
-          <w:lang w:val="en-IL"/>
-        </w:rPr>
-      </w:pPr>
-      <w:r>
-        <w:rPr>
-          <w:lang w:val="en-IL"/>
+          <w:lang/>
+        </w:rPr>
+      </w:pPr>
+      <w:r>
+        <w:rPr>
+          <w:lang/>
         </w:rPr>
         <w:t>Native language classification is a well studied problem. One popular approach is Bag of Words (BOW). In BOW the text is represented by a feature vector of dimension N (N is the size of the vocabulary or a subset of the vocabulary). Each dimens</w:t>
       </w:r>
       <w:r>
         <w:rPr>
-          <w:lang w:val="en-IL"/>
+          <w:lang/>
         </w:rPr>
         <w:t xml:space="preserve">ion is the count of the corresponding word form the vocabulary occurring in the text. Usually stop words are excluded from the feature vector. This approach (as will be shown in the results section of this document). However, this approach suffers from a main disadvantage which is content dependency. For </w:t>
       </w:r>
       <w:r>
         <w:rPr>
-          <w:lang w:val="en-IL"/>
+          <w:lang/>
         </w:rPr>
         <w:t>instance,</w:t>
       </w:r>
       <w:r>
         <w:rPr>
-          <w:lang w:val="en-IL"/>
+          <w:lang/>
         </w:rPr>
         <w:t xml:space="preserve"> if a classification model </w:t>
       </w:r>
       <w:r>
         <w:rPr>
-          <w:lang w:val="en-IL"/>
+          <w:lang/>
         </w:rPr>
         <w:t>is</w:t>
       </w:r>
       <w:r>
         <w:rPr>
-          <w:lang w:val="en-IL"/>
-        </w:rPr>
-        <w:t xml:space="preserve"> trained on specific domain corpus (e.g. Sports, </w:t>
-      </w:r>
-      <w:proofErr w:type="spellStart"/>
-      <w:r>
-        <w:rPr>
-          <w:lang w:val="en-IL"/>
-        </w:rPr>
-        <w:t>Polticis</w:t>
-      </w:r>
-      <w:proofErr w:type="spellEnd"/>
-      <w:r>
-        <w:rPr>
-          <w:lang w:val="en-IL"/>
-        </w:rPr>
-        <w:t xml:space="preserve">, </w:t>
+          <w:lang/>
+        </w:rPr>
+        <w:t xml:space="preserve"> trained on specific domain corpus (e.g. Sports, Polticis, Traveling etc) </w:t>
+      </w:r>
+      <w:r>
+        <w:rPr>
+          <w:lang/>
+        </w:rPr>
+        <w:t xml:space="preserve">this model will consider words from the specific domain with much higher importance compared to words out of the specific domain. This presents an issue in generalization across domain. </w:t>
+      </w:r>
+      <w:r>
+        <w:rPr>
+          <w:lang/>
+        </w:rPr>
+        <w:t xml:space="preserve"> Also there is a time relevance issue – domain dominant words can change significantly over time (this is particularly noticeable domains such as politics and sports – where things changes rapidly). </w:t>
+      </w:r>
+      <w:r>
+        <w:rPr>
+          <w:lang/>
+        </w:rPr>
+        <w:t>This could lead to poor classification results that might force retraining of the model for the new domain</w:t>
+      </w:r>
+      <w:r>
+        <w:rPr>
+          <w:lang/>
+        </w:rPr>
+        <w:t xml:space="preserve"> or the new period.</w:t>
+      </w:r>
+    </w:p>
+    <w:p>
+      <w:pPr>
+        <w:pStyle w:val="ACLFirstLine"/>
+        <w:rPr>
+          <w:lang/>
+        </w:rPr>
+      </w:pPr>
+      <w:r>
+        <w:t xml:space="preserve">In </w:t>
+      </w:r>
+      <w:r>
+        <w:rPr>
+          <w:lang/>
+        </w:rPr>
+        <w:t xml:space="preserve">order to </w:t>
+      </w:r>
+      <w:r>
+        <w:rPr>
+          <w:lang/>
+        </w:rPr>
+        <w:t xml:space="preserve">overcome the content dependency </w:t>
       </w:r>
       <w:proofErr w:type="gramStart"/>
       <w:r>
         <w:rPr>
-          <w:lang w:val="en-IL"/>
-        </w:rPr>
-        <w:t>Traveling</w:t>
+          <w:lang/>
+        </w:rPr>
+        <w:t>issue</w:t>
       </w:r>
       <w:proofErr w:type="gramEnd"/>
       <w:r>
         <w:rPr>
-          <w:lang w:val="en-IL"/>
-        </w:rPr>
-        <w:t xml:space="preserve"> etc) </w:t>
-      </w:r>
-      <w:r>
-        <w:rPr>
-          <w:lang w:val="en-IL"/>
-        </w:rPr>
-        <w:t xml:space="preserve">this model will consider words from the specific domain with much higher importance compared to words out of the specific domain. This presents an issue in generalization across domain. </w:t>
-      </w:r>
-      <w:r>
-        <w:rPr>
-          <w:lang w:val="en-IL"/>
-        </w:rPr>
-        <w:t xml:space="preserve"> </w:t>
-      </w:r>
-      <w:proofErr w:type="gramStart"/>
-      <w:r>
-        <w:rPr>
-          <w:lang w:val="en-IL"/>
-        </w:rPr>
-        <w:t>Also</w:t>
-      </w:r>
-      <w:proofErr w:type="gramEnd"/>
-      <w:r>
-        <w:rPr>
-          <w:lang w:val="en-IL"/>
-        </w:rPr>
-        <w:t xml:space="preserve"> there is a time relevance issue – domain dominant words can change significantly over time (this is particularly noticeable domains such as politics and sports – where things changes rapidly). </w:t>
-      </w:r>
-      <w:r>
-        <w:rPr>
-          <w:lang w:val="en-IL"/>
-        </w:rPr>
-        <w:t>This could lead to poor classification results that might force retraining of the model for the new domain</w:t>
-      </w:r>
-      <w:r>
-        <w:rPr>
-          <w:lang w:val="en-IL"/>
-        </w:rPr>
-        <w:t xml:space="preserve"> or the new period.</w:t>
-      </w:r>
-    </w:p>
-    <w:p>
-      <w:pPr>
-        <w:pStyle w:val="ACLFirstLine"/>
-        <w:rPr>
-          <w:lang w:val="en-IL"/>
-        </w:rPr>
-      </w:pPr>
-      <w:r>
-        <w:t xml:space="preserve">In </w:t>
-      </w:r>
-      <w:r>
-        <w:rPr>
-          <w:lang w:val="en-IL"/>
-        </w:rPr>
-        <w:t xml:space="preserve">order to </w:t>
-      </w:r>
-      <w:r>
-        <w:rPr>
-          <w:lang w:val="en-IL"/>
-        </w:rPr>
-        <w:t xml:space="preserve">overcome the content dependency </w:t>
-      </w:r>
-      <w:proofErr w:type="gramStart"/>
-      <w:r>
-        <w:rPr>
-          <w:lang w:val="en-IL"/>
-        </w:rPr>
-        <w:t>issue</w:t>
-      </w:r>
-      <w:proofErr w:type="gramEnd"/>
-      <w:r>
-        <w:rPr>
-          <w:lang w:val="en-IL"/>
+          <w:lang/>
         </w:rPr>
         <w:t xml:space="preserve"> we took a content independent approach by observing the use of function words (which do not carry content) for native and non-native English speakers. Because function words are not domain nor period dependent - this approach is robust to the issues described above</w:t>
       </w:r>
       <w:r>
         <w:rPr>
-          <w:lang w:val="en-IL"/>
+          <w:lang/>
         </w:rPr>
         <w:t xml:space="preserve"> and yields firm results for binary classification.</w:t>
       </w:r>
@@ -619,231 +577,167 @@
       </w:pPr>
       <w:r>
         <w:rPr>
-          <w:lang w:val="en-IL"/>
+          <w:lang/>
         </w:rPr>
         <w:t>We use 2 different d</w:t>
       </w:r>
       <w:r>
         <w:rPr>
-          <w:lang w:val="en-IL"/>
+          <w:lang/>
         </w:rPr>
         <w:t>ata sets for native</w:t>
       </w:r>
       <w:r>
         <w:rPr>
-          <w:lang w:val="en-IL"/>
-        </w:rPr>
-        <w:t xml:space="preserve"> and non-native English speakers respectively. Native language data set was extracted from Reddit – a popular American discussion website. We had 6 different countries of origin for native English speakers (USA, UK, Ireland, New-Zealand, Canada and Australia) for each we used an equal portion in this work. Non-native English </w:t>
-      </w:r>
-      <w:proofErr w:type="gramStart"/>
-      <w:r>
-        <w:rPr>
-          <w:lang w:val="en-IL"/>
-        </w:rPr>
-        <w:t>speakers</w:t>
-      </w:r>
-      <w:proofErr w:type="gramEnd"/>
-      <w:r>
-        <w:rPr>
-          <w:lang w:val="en-IL"/>
-        </w:rPr>
-        <w:t xml:space="preserve"> dataset was taken from TOFEL (Test Of English As A Foreign Language) – a collection of assays written by non-native English speakers as a university entrance test. The country of origin of the writer was not </w:t>
+          <w:lang/>
+        </w:rPr>
+        <w:t xml:space="preserve"> and non-native English speakers respectively. Native language data set was extracted from Reddit – a popular American discussion website. We had 6 different countries of origin for native English speakers (USA, UK, Ireland, New-Zealand, Canada and Australia) for each we used an equal portion in this work. Non-native English speakers dataset was taken from TOFEL (Test Of English As A Foreign Language) – a collection of assays written by non-native English speakers as a university entrance test. The country of origin of the writer was not speficied. We used function words dictionary from the academic resources of Sequence Publishing as a base, and extended it manually during</w:t>
+      </w:r>
+      <w:r>
+        <w:rPr>
+          <w:lang/>
+        </w:rPr>
+        <w:t xml:space="preserve"> </w:t>
+      </w:r>
+      <w:r>
+        <w:rPr>
+          <w:lang/>
+        </w:rPr>
+        <w:t>our training process.</w:t>
+      </w:r>
+      <w:r>
+        <w:rPr>
+          <w:lang/>
+        </w:rPr>
+        <w:br/>
+        <w:t>We used several well known classifiers (SVM, Decision Tree and Naive Base) with 3-fold cross validation for this task and compared the results of the function words approach vs. BOW approach.</w:t>
+      </w:r>
+    </w:p>
+    <w:p>
+      <w:pPr>
+        <w:pStyle w:val="ACLFirstLine"/>
+      </w:pPr>
+    </w:p>
+    <w:p>
+      <w:pPr>
+        <w:pStyle w:val="ACLSection"/>
+      </w:pPr>
+      <w:r>
+        <w:t>Related Work</w:t>
+      </w:r>
+    </w:p>
+    <w:p>
+      <w:pPr>
+        <w:pStyle w:val="ACLText"/>
+        <w:jc w:val="left"/>
+      </w:pPr>
+      <w:r>
+        <w:t xml:space="preserve">The task of native language identification </w:t>
+      </w:r>
+      <w:r>
+        <w:t xml:space="preserve">has got a fair amount of attention (Jarvis &amp; </w:t>
       </w:r>
       <w:proofErr w:type="spellStart"/>
       <w:r>
-        <w:rPr>
-          <w:lang w:val="en-IL"/>
-        </w:rPr>
-        <w:t>speficied</w:t>
+        <w:t>Paquot</w:t>
       </w:r>
       <w:proofErr w:type="spellEnd"/>
       <w:r>
-        <w:rPr>
-          <w:lang w:val="en-IL"/>
-        </w:rPr>
-        <w:t xml:space="preserve">. We used function words dictionary from the academic resources of Sequence Publishing as a </w:t>
-      </w:r>
-      <w:proofErr w:type="gramStart"/>
-      <w:r>
-        <w:rPr>
-          <w:lang w:val="en-IL"/>
-        </w:rPr>
-        <w:t>base, and</w:t>
-      </w:r>
-      <w:proofErr w:type="gramEnd"/>
-      <w:r>
-        <w:rPr>
-          <w:lang w:val="en-IL"/>
-        </w:rPr>
-        <w:t xml:space="preserve"> extended it manually during</w:t>
-      </w:r>
-      <w:r>
-        <w:rPr>
-          <w:lang w:val="en-IL"/>
-        </w:rPr>
+        <w:t xml:space="preserve"> 2015).</w:t>
+      </w:r>
+      <w:r>
+        <w:br/>
+      </w:r>
+      <w:r>
+        <w:lastRenderedPageBreak/>
+        <w:br/>
+      </w:r>
+      <w:r>
+        <w:t xml:space="preserve">McNamara </w:t>
+      </w:r>
+      <w:r>
+        <w:t xml:space="preserve">&amp; </w:t>
+      </w:r>
+      <w:r>
+        <w:t xml:space="preserve">Crossley </w:t>
+      </w:r>
+      <w:r>
+        <w:t xml:space="preserve">(2011) focused on identifying shared lexical features of non-native English speakers. </w:t>
+      </w:r>
+      <w:r>
+        <w:t>The approach</w:t>
+      </w:r>
+      <w:r>
+        <w:t xml:space="preserve"> taken in this work -</w:t>
+      </w:r>
+      <w:r>
+        <w:t xml:space="preserve"> of observing the use</w:t>
+      </w:r>
+      <w:r>
+        <w:t xml:space="preserve"> of</w:t>
+      </w:r>
+      <w:r>
+        <w:t xml:space="preserve"> function words for classification </w:t>
+      </w:r>
+      <w:r>
+        <w:t>-</w:t>
+      </w:r>
+      <w:r>
         <w:t xml:space="preserve"> </w:t>
       </w:r>
       <w:r>
-        <w:rPr>
-          <w:lang w:val="en-IL"/>
-        </w:rPr>
-        <w:t>our training process.</w:t>
-      </w:r>
-      <w:r>
-        <w:rPr>
-          <w:lang w:val="en-IL"/>
-        </w:rPr>
-        <w:br/>
-        <w:t>We used several well known classifiers (SVM, Decision Tree and Naive Base) with 3-fold cross validation for this task and compared the results of the function words app</w:t>
+        <w:t xml:space="preserve">was used before for the similar task of identifying </w:t>
+      </w:r>
+      <w:proofErr w:type="spellStart"/>
+      <w:r>
+        <w:t>translationese</w:t>
+      </w:r>
+      <w:proofErr w:type="spellEnd"/>
+      <w:r>
+        <w:t xml:space="preserve"> source language</w:t>
+      </w:r>
+      <w:r>
+        <w:t xml:space="preserve"> (Koppel &amp; </w:t>
+      </w:r>
+      <w:proofErr w:type="spellStart"/>
+      <w:r>
+        <w:t>Ordan</w:t>
+      </w:r>
+      <w:proofErr w:type="spellEnd"/>
+      <w:r>
+        <w:t xml:space="preserve"> 2011).</w:t>
+      </w:r>
+      <w:r>
+        <w:t xml:space="preserve"> </w:t>
+      </w:r>
+      <w:r>
+        <w:t>This approach loosens the dependency upon content and focuses on stylistic characteristics.</w:t>
+      </w:r>
+      <w:r>
+        <w:t xml:space="preserve"> </w:t>
+      </w:r>
+      <w:r>
+        <w:t>As shown (</w:t>
+      </w:r>
+      <w:r>
+        <w:t xml:space="preserve">Koppel &amp; </w:t>
+      </w:r>
+      <w:proofErr w:type="spellStart"/>
+      <w:r>
+        <w:t>Ordan</w:t>
+      </w:r>
+      <w:proofErr w:type="spellEnd"/>
+      <w:r>
+        <w:t xml:space="preserve"> 2011</w:t>
+      </w:r>
+      <w:r>
+        <w:t>) some function words are over-represented and under-represented according to the source language</w:t>
+      </w:r>
+      <w:r>
+        <w:t>, creating a solid base for classification.</w:t>
       </w:r>
       <w:bookmarkStart w:id="0" w:name="_GoBack"/>
       <w:bookmarkEnd w:id="0"/>
-      <w:r>
-        <w:rPr>
-          <w:lang w:val="en-IL"/>
-        </w:rPr>
-        <w:t>roach vs. BOW approach.</w:t>
-      </w:r>
-    </w:p>
-    <w:p>
-      <w:pPr>
-        <w:pStyle w:val="ACLFirstLine"/>
-      </w:pPr>
-    </w:p>
-    <w:p>
-      <w:pPr>
-        <w:pStyle w:val="ACLSection"/>
-      </w:pPr>
-      <w:r>
-        <w:t>Related Work</w:t>
-      </w:r>
-    </w:p>
-    <w:p>
-      <w:pPr>
-        <w:pStyle w:val="ACLText"/>
-      </w:pPr>
-      <w:r>
-        <w:t xml:space="preserve">The idea of collecting annotations from volunteer contributors has been used for a variety of tasks. Luis von </w:t>
-      </w:r>
-      <w:proofErr w:type="spellStart"/>
-      <w:r>
-        <w:t>Ahn</w:t>
-      </w:r>
-      <w:proofErr w:type="spellEnd"/>
-      <w:r>
-        <w:t xml:space="preserve"> pioneered the collection of data via online annotation tasks in the form of games, including the </w:t>
-      </w:r>
-      <w:proofErr w:type="spellStart"/>
-      <w:r>
-        <w:t>ESPGame</w:t>
-      </w:r>
-      <w:proofErr w:type="spellEnd"/>
-      <w:r>
-        <w:t xml:space="preserve"> for labeling images (von </w:t>
-      </w:r>
-      <w:proofErr w:type="spellStart"/>
-      <w:r>
-        <w:lastRenderedPageBreak/>
-        <w:t>Ahn</w:t>
-      </w:r>
-      <w:proofErr w:type="spellEnd"/>
-      <w:r>
-        <w:t xml:space="preserve"> and </w:t>
-      </w:r>
-      <w:proofErr w:type="spellStart"/>
-      <w:r>
-        <w:t>Dabbish</w:t>
-      </w:r>
-      <w:proofErr w:type="spellEnd"/>
-      <w:r>
-        <w:t xml:space="preserve">, 2004) and Verbosity for annotating word relations (von </w:t>
-      </w:r>
-      <w:proofErr w:type="spellStart"/>
-      <w:r>
-        <w:t>Ahn</w:t>
-      </w:r>
-      <w:proofErr w:type="spellEnd"/>
-      <w:r>
-        <w:t xml:space="preserve"> et al., 2006). The Open Mind Initiative (Stork, 1999) has taken a similar approach, attempting to make such tasks as annotating word sense (</w:t>
-      </w:r>
-      <w:proofErr w:type="spellStart"/>
-      <w:r>
-        <w:t>Chklovski</w:t>
-      </w:r>
-      <w:proofErr w:type="spellEnd"/>
-      <w:r>
-        <w:t xml:space="preserve"> and </w:t>
-      </w:r>
-      <w:proofErr w:type="spellStart"/>
-      <w:r>
-        <w:t>Mihalcea</w:t>
-      </w:r>
-      <w:proofErr w:type="spellEnd"/>
-      <w:r>
-        <w:t>, 2002) and commonsense word relations (Singh, 2002) sufﬁciently “easy and fun” to entice users into freely labeling data.</w:t>
-      </w:r>
-    </w:p>
-    <w:p>
-      <w:pPr>
-        <w:pStyle w:val="ACLFirstLine"/>
-        <w:ind w:firstLine="403"/>
-      </w:pPr>
-      <w:r>
-        <w:t>There have been an increasing number of experiments using Mechanical Turk for annotation. In workers provided annotations for the tasks of hotel name entity resolution and attribute extraction of age, produ</w:t>
-      </w:r>
-      <w:r>
-        <w:t xml:space="preserve">ct brand, and product mode. The annotations </w:t>
-      </w:r>
-      <w:r>
-        <w:t xml:space="preserve">found to have high accuracy compared to gold-standard labels. </w:t>
-      </w:r>
-      <w:proofErr w:type="spellStart"/>
-      <w:r>
-        <w:t>Kittur</w:t>
-      </w:r>
-      <w:proofErr w:type="spellEnd"/>
-      <w:r>
-        <w:t xml:space="preserve"> et al. (2008) compared </w:t>
-      </w:r>
-      <w:proofErr w:type="spellStart"/>
-      <w:r>
-        <w:t>MTurk</w:t>
-      </w:r>
-      <w:proofErr w:type="spellEnd"/>
-      <w:r>
-        <w:t xml:space="preserve"> </w:t>
-      </w:r>
-      <w:r>
-        <w:t>evaluations of Wikipedia article quality against experts, ﬁnding validation tests were important to ensure good results.</w:t>
-      </w:r>
-    </w:p>
-    <w:p>
-      <w:pPr>
-        <w:pStyle w:val="ACLFirstLine"/>
-        <w:ind w:firstLine="403"/>
-      </w:pPr>
-      <w:r>
-        <w:t xml:space="preserve">In general, volunteer-supplied or </w:t>
-      </w:r>
-      <w:proofErr w:type="spellStart"/>
-      <w:r>
-        <w:t>MTurk</w:t>
-      </w:r>
-      <w:proofErr w:type="spellEnd"/>
-      <w:r>
-        <w:t xml:space="preserve">-supplied data is more plentiful but noisier than expert data. It is powerful because independent annotations can be aggregated to achieve high reliability. Sheng et al. (2008) explore several methods for using many noisy labels to create labeled data, how to choose which examples should get more labels, and how to include labels’ uncertainty information when training classiﬁers. Since we focus on empirically validating </w:t>
-      </w:r>
-      <w:proofErr w:type="spellStart"/>
-      <w:r>
-        <w:t>MTurk</w:t>
-      </w:r>
-      <w:proofErr w:type="spellEnd"/>
-      <w:r>
-        <w:t xml:space="preserve"> as a data source, we tend to stick to simple aggregation methods</w:t>
-      </w:r>
-      <w:r>
-        <w:t>.</w:t>
-      </w:r>
     </w:p>
     <w:p>
       <w:pPr>
@@ -1465,7 +1359,6 @@
         </w:numPr>
       </w:pPr>
       <w:r>
-        <w:lastRenderedPageBreak/>
         <w:t xml:space="preserve">A </w:t>
       </w:r>
       <w:r>
@@ -1785,6 +1678,7 @@
         <w:rPr>
           <w:lang w:bidi="he-IL"/>
         </w:rPr>
+        <w:lastRenderedPageBreak/>
         <w:t>S</w:t>
       </w:r>
       <w:r>
@@ -2432,10 +2326,7 @@
       </w:r>
       <w:proofErr w:type="gramEnd"/>
       <w:r>
-        <w:t xml:space="preserve"> items or classifying items. This contrasts with other kappa's such as Cohen's kappa, which only work when assessing the agreement between not more than two raters or the interrater reliability for one appraiser versus them self. The measure calculates the degree of agreement in classification over that which would be expected </w:t>
-      </w:r>
-      <w:r>
-        <w:t>by chance.</w:t>
+        <w:t xml:space="preserve"> items or classifying items. This contrasts with other kappa's such as Cohen's kappa, which only work when assessing the agreement between not more than two raters or the interrater reliability for one appraiser versus them self. The measure calculates the degree of agreement in classification over that which would be expected by chance.</w:t>
       </w:r>
       <w:r>
         <w:t xml:space="preserve"> As this large and positive number indicates a better agreement. On the other hand, a negative number indicates poor agreement.</w:t>
@@ -3524,14 +3415,7 @@
         <w:rPr>
           <w:lang w:bidi="he-IL"/>
         </w:rPr>
-        <w:t xml:space="preserve"> workers in the asthma and fibromyalgia categories is higher than </w:t>
-      </w:r>
-      <w:r>
-        <w:rPr>
-          <w:lang w:bidi="he-IL"/>
-        </w:rPr>
-        <w:lastRenderedPageBreak/>
-        <w:t>in their sub</w:t>
+        <w:t xml:space="preserve"> workers in the asthma and fibromyalgia categories is higher than in their sub</w:t>
       </w:r>
       <w:r>
         <w:rPr>
@@ -5153,7 +5037,13 @@
         <w:rPr>
           <w:lang w:bidi="he-IL"/>
         </w:rPr>
-        <w:t xml:space="preserve"> percentage of accuracy of true positives in each category</w:t>
+        <w:t xml:space="preserve"> percentage of accuracy of true positives in each </w:t>
+      </w:r>
+      <w:r>
+        <w:rPr>
+          <w:lang w:bidi="he-IL"/>
+        </w:rPr>
+        <w:t>category</w:t>
       </w:r>
       <w:r>
         <w:rPr>
@@ -6132,7 +6022,6 @@
         <w:t xml:space="preserve"> according to the amount of HITs </w:t>
       </w:r>
       <w:r>
-        <w:lastRenderedPageBreak/>
         <w:t>t</w:t>
       </w:r>
       <w:r>
@@ -6196,6 +6085,7 @@
           <w:noProof/>
           <w:lang w:eastAsia="en-US" w:bidi="he-IL"/>
         </w:rPr>
+        <w:lastRenderedPageBreak/>
         <w:drawing>
           <wp:inline distT="0" distB="0" distL="0" distR="0" wp14:anchorId="5579C293" wp14:editId="12F98A37">
             <wp:extent cx="2766060" cy="2072640"/>
@@ -6451,10 +6341,7 @@
         <w:t xml:space="preserve"> </w:t>
       </w:r>
       <w:r>
-        <w:t>quali</w:t>
-      </w:r>
-      <w:r>
-        <w:t xml:space="preserve">ty. In addition, we wanted to see the average time </w:t>
+        <w:t xml:space="preserve">quality. In addition, we wanted to see the average time </w:t>
       </w:r>
       <w:r>
         <w:t>it took</w:t>
@@ -6557,7 +6444,13 @@
         <w:rPr>
           <w:lang w:bidi="he-IL"/>
         </w:rPr>
-        <w:t xml:space="preserve">. As a result, we received </w:t>
+        <w:t>. As a re</w:t>
+      </w:r>
+      <w:r>
+        <w:rPr>
+          <w:lang w:bidi="he-IL"/>
+        </w:rPr>
+        <w:t xml:space="preserve">sult, we received </w:t>
       </w:r>
       <w:r>
         <w:rPr>
@@ -7029,7 +6922,6 @@
           <w:rFonts w:hint="cs"/>
           <w:lang w:bidi="he-IL"/>
         </w:rPr>
-        <w:lastRenderedPageBreak/>
         <w:t>D</w:t>
       </w:r>
       <w:r>
@@ -8173,13 +8065,7 @@
         <w:rPr>
           <w:lang w:bidi="he-IL"/>
         </w:rPr>
-        <w:t xml:space="preserve"> still relatively low.  If we look at the Fleiss' </w:t>
-      </w:r>
-      <w:r>
-        <w:rPr>
-          <w:lang w:bidi="he-IL"/>
-        </w:rPr>
-        <w:t>kappa formula, we will u</w:t>
+        <w:t xml:space="preserve"> still relatively low.  If we look at the Fleiss' kappa formula, we will u</w:t>
       </w:r>
       <w:r>
         <w:rPr>
@@ -9218,14 +9104,7 @@
         <w:rPr>
           <w:lang w:bidi="he-IL"/>
         </w:rPr>
-        <w:t xml:space="preserve"> time - we did not see any difficulty in answering the questionnaires, although we began to have </w:t>
-      </w:r>
-      <w:r>
-        <w:rPr>
-          <w:lang w:bidi="he-IL"/>
-        </w:rPr>
-        <w:lastRenderedPageBreak/>
-        <w:t>doubts about the</w:t>
+        <w:t xml:space="preserve"> time - we did not see any difficulty in answering the questionnaires, although we began to have doubts about the</w:t>
       </w:r>
       <w:r>
         <w:rPr>
@@ -9333,7 +9212,14 @@
         <w:rPr>
           <w:lang w:bidi="he-IL"/>
         </w:rPr>
-        <w:t xml:space="preserve"> in some cases</w:t>
+        <w:t xml:space="preserve"> in </w:t>
+      </w:r>
+      <w:r>
+        <w:rPr>
+          <w:lang w:bidi="he-IL"/>
+        </w:rPr>
+        <w:lastRenderedPageBreak/>
+        <w:t>some cases</w:t>
       </w:r>
       <w:r>
         <w:rPr>
@@ -9628,112 +9514,106 @@
         </w:rPr>
       </w:pPr>
       <w:bookmarkStart w:id="2" w:name="AhoUllman72"/>
-      <w:proofErr w:type="spellStart"/>
       <w:r>
         <w:rPr>
           <w:sz w:val="22"/>
           <w:szCs w:val="22"/>
         </w:rPr>
-        <w:t>Rion</w:t>
-      </w:r>
-      <w:proofErr w:type="spellEnd"/>
+        <w:t xml:space="preserve">Moshe Koppel and Noam </w:t>
+      </w:r>
+      <w:proofErr w:type="spellStart"/>
       <w:r>
         <w:rPr>
           <w:sz w:val="22"/>
           <w:szCs w:val="22"/>
         </w:rPr>
-        <w:t xml:space="preserve"> Snow, Brendan O’Connor, Daniel Jurafsky</w:t>
-      </w:r>
+        <w:t>Ordan</w:t>
+      </w:r>
+      <w:proofErr w:type="spellEnd"/>
       <w:r>
         <w:rPr>
           <w:sz w:val="22"/>
           <w:szCs w:val="22"/>
         </w:rPr>
-        <w:t>2</w:t>
-      </w:r>
+        <w:t xml:space="preserve"> </w:t>
+      </w:r>
+      <w:proofErr w:type="spellStart"/>
       <w:r>
         <w:rPr>
           <w:sz w:val="22"/>
           <w:szCs w:val="22"/>
         </w:rPr>
-        <w:t xml:space="preserve"> and Andrew </w:t>
-      </w:r>
-      <w:proofErr w:type="spellStart"/>
-      <w:proofErr w:type="gramStart"/>
+        <w:t>Translationese</w:t>
+      </w:r>
+      <w:proofErr w:type="spellEnd"/>
       <w:r>
         <w:rPr>
           <w:sz w:val="22"/>
           <w:szCs w:val="22"/>
         </w:rPr>
-        <w:t>Y,ng</w:t>
-      </w:r>
-      <w:proofErr w:type="spellEnd"/>
-      <w:proofErr w:type="gramEnd"/>
+        <w:t xml:space="preserve"> and its dialects. In Proceedings of the 49th Annual Meeting of the Association for Computational Linguistics: Human Language Technologies,</w:t>
+      </w:r>
       <w:r>
         <w:rPr>
           <w:sz w:val="22"/>
           <w:szCs w:val="22"/>
         </w:rPr>
-        <w:t xml:space="preserve"> 2008</w:t>
+        <w:t xml:space="preserve"> </w:t>
       </w:r>
       <w:r>
         <w:rPr>
           <w:sz w:val="22"/>
           <w:szCs w:val="22"/>
         </w:rPr>
-        <w:t>.</w:t>
-      </w:r>
-      <w:r>
-        <w:t xml:space="preserve"> </w:t>
-      </w:r>
-      <w:r>
-        <w:rPr>
-          <w:i/>
-          <w:iCs/>
+        <w:t>pages 1318{1326, Portland,</w:t>
+      </w:r>
+      <w:r>
+        <w:rPr>
           <w:sz w:val="22"/>
           <w:szCs w:val="22"/>
         </w:rPr>
-        <w:t>Cheap and Fast — But is it Good? Evaluating Non-Expert Annotations for Natural Language Tasks</w:t>
-      </w:r>
-      <w:r>
-        <w:rPr>
-          <w:i/>
-          <w:iCs/>
+        <w:br/>
+        <w:t>Oregon, USA, June 2011. Association for Computational Linguistics</w:t>
+      </w:r>
+      <w:r>
+        <w:rPr>
           <w:sz w:val="22"/>
           <w:szCs w:val="22"/>
         </w:rPr>
-        <w:t xml:space="preserve">, </w:t>
-      </w:r>
-      <w:r>
+        <w:t>. [1]</w:t>
+      </w:r>
+    </w:p>
+    <w:bookmarkEnd w:id="2"/>
+    <w:p>
+      <w:pPr>
+        <w:pStyle w:val="ACLReferencesText"/>
         <w:rPr>
           <w:sz w:val="22"/>
           <w:szCs w:val="22"/>
         </w:rPr>
-        <w:t>Association for Computational Linguistics</w:t>
-      </w:r>
+      </w:pPr>
       <w:r>
         <w:rPr>
           <w:sz w:val="22"/>
           <w:szCs w:val="22"/>
         </w:rPr>
-        <w:t>. [1]</w:t>
-      </w:r>
-    </w:p>
-    <w:bookmarkEnd w:id="2"/>
-    <w:p>
-      <w:pPr>
-        <w:pStyle w:val="ACLReferencesText"/>
+        <w:t xml:space="preserve">Jarvis, </w:t>
+      </w:r>
+      <w:proofErr w:type="gramStart"/>
+      <w:r>
         <w:rPr>
           <w:sz w:val="22"/>
           <w:szCs w:val="22"/>
         </w:rPr>
-      </w:pPr>
+        <w:t>Scott ;</w:t>
+      </w:r>
+      <w:proofErr w:type="gramEnd"/>
       <w:r>
         <w:rPr>
           <w:sz w:val="22"/>
           <w:szCs w:val="22"/>
         </w:rPr>
-        <w:t xml:space="preserve">Michael </w:t>
+        <w:t xml:space="preserve"> </w:t>
       </w:r>
       <w:proofErr w:type="spellStart"/>
       <w:r>
@@ -9741,7 +9621,7 @@
           <w:sz w:val="22"/>
           <w:szCs w:val="22"/>
         </w:rPr>
-        <w:t>Buhrmester</w:t>
+        <w:t>Paquot</w:t>
       </w:r>
       <w:proofErr w:type="spellEnd"/>
       <w:r>
@@ -9749,60 +9629,39 @@
           <w:sz w:val="22"/>
           <w:szCs w:val="22"/>
         </w:rPr>
-        <w:t>, Tracy Kwang, and Samuel D. Gosling.</w:t>
-      </w:r>
+        <w:t xml:space="preserve">, Magali. Native language identification.  In: Granger </w:t>
+      </w:r>
+      <w:proofErr w:type="gramStart"/>
       <w:r>
         <w:rPr>
           <w:sz w:val="22"/>
           <w:szCs w:val="22"/>
         </w:rPr>
-        <w:t xml:space="preserve"> 20</w:t>
-      </w:r>
+        <w:t>S. ;</w:t>
+      </w:r>
+      <w:proofErr w:type="gramEnd"/>
       <w:r>
         <w:rPr>
           <w:sz w:val="22"/>
           <w:szCs w:val="22"/>
         </w:rPr>
-        <w:t>11</w:t>
-      </w:r>
+        <w:t xml:space="preserve"> </w:t>
+      </w:r>
+      <w:proofErr w:type="spellStart"/>
       <w:r>
         <w:rPr>
           <w:sz w:val="22"/>
           <w:szCs w:val="22"/>
         </w:rPr>
-        <w:t xml:space="preserve">. </w:t>
-      </w:r>
-      <w:r>
-        <w:rPr>
-          <w:i/>
+        <w:t>Gilquin</w:t>
+      </w:r>
+      <w:proofErr w:type="spellEnd"/>
+      <w:r>
+        <w:rPr>
           <w:sz w:val="22"/>
           <w:szCs w:val="22"/>
         </w:rPr>
-        <w:t xml:space="preserve">Amazon’s Mechanical Turk: A New Source of Inexpensive, Yet High-Quality, </w:t>
-      </w:r>
-      <w:r>
-        <w:rPr>
-          <w:i/>
-          <w:sz w:val="22"/>
-          <w:szCs w:val="22"/>
-        </w:rPr>
-        <w:t>Data?</w:t>
-      </w:r>
-      <w:r>
-        <w:rPr>
-          <w:sz w:val="22"/>
-          <w:szCs w:val="22"/>
-        </w:rPr>
-        <w:t xml:space="preserve"> </w:t>
-      </w:r>
-      <w:r>
-        <w:rPr>
-          <w:color w:val="000000"/>
-          <w:sz w:val="22"/>
-          <w:szCs w:val="22"/>
-          <w:shd w:val="clear" w:color="auto" w:fill="FFFFFF"/>
-        </w:rPr>
-        <w:t>Association for Psychological Science</w:t>
+        <w:t xml:space="preserve"> G. ; Meunier F., Cambridge Handbook of Learner Corpus Research, Cambridge University Press  : Cambridge 2015</w:t>
       </w:r>
       <w:r>
         <w:rPr>
@@ -10138,6 +9997,7 @@
         <w:temporary/>
         <w:showingPlcHdr/>
       </w:sdtPr>
+      <w:sdtEndPr/>
       <w:sdtContent>
         <w:r>
           <w:t>[Type text]</w:t>
@@ -10156,6 +10016,7 @@
         <w:temporary/>
         <w:showingPlcHdr/>
       </w:sdtPr>
+      <w:sdtEndPr/>
       <w:sdtContent>
         <w:r>
           <w:t>[Type text]</w:t>
@@ -10174,6 +10035,7 @@
         <w:temporary/>
         <w:showingPlcHdr/>
       </w:sdtPr>
+      <w:sdtEndPr/>
       <w:sdtContent>
         <w:r>
           <w:t>[Type text]</w:t>
@@ -11664,7 +11526,7 @@
     <w:lsdException w:name="Table Web 2" w:semiHidden="1" w:unhideWhenUsed="1"/>
     <w:lsdException w:name="Table Web 3" w:semiHidden="1" w:unhideWhenUsed="1"/>
     <w:lsdException w:name="Balloon Text" w:semiHidden="1" w:unhideWhenUsed="1"/>
-    <w:lsdException w:name="Table Grid" w:semiHidden="1" w:uiPriority="39" w:unhideWhenUsed="1"/>
+    <w:lsdException w:name="Table Grid" w:uiPriority="39"/>
     <w:lsdException w:name="Table Theme" w:semiHidden="1" w:unhideWhenUsed="1"/>
     <w:lsdException w:name="Placeholder Text" w:semiHidden="1"/>
     <w:lsdException w:name="No Spacing" w:uiPriority="1" w:qFormat="1"/>
@@ -11961,7 +11823,6 @@
   <w:style w:type="character" w:default="1" w:styleId="DefaultParagraphFont">
     <w:name w:val="Default Paragraph Font"/>
     <w:uiPriority w:val="1"/>
-    <w:semiHidden/>
     <w:unhideWhenUsed/>
   </w:style>
   <w:style w:type="table" w:default="1" w:styleId="TableNormal">
@@ -13146,7 +13007,7 @@
     <w:charset w:val="00"/>
     <w:family w:val="roman"/>
     <w:pitch w:val="variable"/>
-    <w:sig w:usb0="E0002EFF" w:usb1="C000785B" w:usb2="00000009" w:usb3="00000000" w:csb0="000001FF" w:csb1="00000000"/>
+    <w:sig w:usb0="E0002AFF" w:usb1="C0007841" w:usb2="00000009" w:usb3="00000000" w:csb0="000001FF" w:csb1="00000000"/>
   </w:font>
   <w:font w:name="Symbol">
     <w:panose1 w:val="05050102010706020507"/>
@@ -13160,7 +13021,7 @@
     <w:charset w:val="00"/>
     <w:family w:val="modern"/>
     <w:pitch w:val="fixed"/>
-    <w:sig w:usb0="E0002EFF" w:usb1="C0007843" w:usb2="00000009" w:usb3="00000000" w:csb0="000001FF" w:csb1="00000000"/>
+    <w:sig w:usb0="E0002AFF" w:usb1="C0007843" w:usb2="00000009" w:usb3="00000000" w:csb0="000001FF" w:csb1="00000000"/>
   </w:font>
   <w:font w:name="Wingdings">
     <w:panose1 w:val="05000000000000000000"/>
@@ -13174,7 +13035,7 @@
     <w:charset w:val="00"/>
     <w:family w:val="swiss"/>
     <w:pitch w:val="variable"/>
-    <w:sig w:usb0="E0002EFF" w:usb1="C000785B" w:usb2="00000009" w:usb3="00000000" w:csb0="000001FF" w:csb1="00000000"/>
+    <w:sig w:usb0="E0002AFF" w:usb1="C0007843" w:usb2="00000009" w:usb3="00000000" w:csb0="000001FF" w:csb1="00000000"/>
   </w:font>
   <w:font w:name="MS Mincho">
     <w:altName w:val="ＭＳ 明朝"/>
@@ -13182,7 +13043,7 @@
     <w:charset w:val="80"/>
     <w:family w:val="modern"/>
     <w:pitch w:val="fixed"/>
-    <w:sig w:usb0="E00002FF" w:usb1="6AC7FDFB" w:usb2="08000012" w:usb3="00000000" w:csb0="0002009F" w:csb1="00000000"/>
+    <w:sig w:usb0="E00002FF" w:usb1="6AC7FDFB" w:usb2="00000012" w:usb3="00000000" w:csb0="0002009F" w:csb1="00000000"/>
   </w:font>
   <w:font w:name="Tahoma">
     <w:panose1 w:val="020B0604030504040204"/>
@@ -13210,7 +13071,7 @@
     <w:charset w:val="00"/>
     <w:family w:val="roman"/>
     <w:pitch w:val="variable"/>
-    <w:sig w:usb0="E00006FF" w:usb1="420024FF" w:usb2="02000000" w:usb3="00000000" w:csb0="0000019F" w:csb1="00000000"/>
+    <w:sig w:usb0="E00002FF" w:usb1="420024FF" w:usb2="00000000" w:usb3="00000000" w:csb0="0000019F" w:csb1="00000000"/>
   </w:font>
   <w:font w:name="SimSun">
     <w:altName w:val="宋体"/>
@@ -13225,10 +13086,10 @@
     <w:charset w:val="00"/>
     <w:family w:val="swiss"/>
     <w:pitch w:val="variable"/>
-    <w:sig w:usb0="E0002AFF" w:usb1="C000247B" w:usb2="00000009" w:usb3="00000000" w:csb0="000001FF" w:csb1="00000000"/>
+    <w:sig w:usb0="A00002EF" w:usb1="4000207B" w:usb2="00000000" w:usb3="00000000" w:csb0="0000019F" w:csb1="00000000"/>
   </w:font>
   <w:font w:name="Mangal">
-    <w:panose1 w:val="00000400000000000000"/>
+    <w:panose1 w:val="02040503050203030202"/>
     <w:charset w:val="00"/>
     <w:family w:val="roman"/>
     <w:pitch w:val="variable"/>
@@ -13239,7 +13100,7 @@
     <w:charset w:val="00"/>
     <w:family w:val="swiss"/>
     <w:pitch w:val="variable"/>
-    <w:sig w:usb0="E0002AFF" w:usb1="C000247B" w:usb2="00000009" w:usb3="00000000" w:csb0="000001FF" w:csb1="00000000"/>
+    <w:sig w:usb0="E00002FF" w:usb1="4000ACFF" w:usb2="00000001" w:usb3="00000000" w:csb0="0000019F" w:csb1="00000000"/>
   </w:font>
   <w:font w:name="Yu Mincho">
     <w:altName w:val="游明朝"/>
@@ -13250,7 +13111,6 @@
   </w:font>
   <w:font w:name="Yu Gothic Light">
     <w:altName w:val="游ゴシック Light"/>
-    <w:panose1 w:val="020B0300000000000000"/>
     <w:charset w:val="80"/>
     <w:family w:val="swiss"/>
     <w:pitch w:val="variable"/>
@@ -13293,6 +13153,7 @@
     <w:rsid w:val="006352E7"/>
     <w:rsid w:val="006F11C5"/>
     <w:rsid w:val="00796C63"/>
+    <w:rsid w:val="008002B0"/>
     <w:rsid w:val="008018D0"/>
     <w:rsid w:val="00813B33"/>
     <w:rsid w:val="0093638E"/>
@@ -13503,7 +13364,7 @@
     <w:lsdException w:name="Table Web 2" w:semiHidden="1" w:unhideWhenUsed="1"/>
     <w:lsdException w:name="Table Web 3" w:semiHidden="1" w:unhideWhenUsed="1"/>
     <w:lsdException w:name="Balloon Text" w:semiHidden="1" w:unhideWhenUsed="1"/>
-    <w:lsdException w:name="Table Grid" w:semiHidden="1" w:uiPriority="59" w:unhideWhenUsed="1"/>
+    <w:lsdException w:name="Table Grid" w:uiPriority="59"/>
     <w:lsdException w:name="Table Theme" w:semiHidden="1" w:unhideWhenUsed="1"/>
     <w:lsdException w:name="Placeholder Text" w:semiHidden="1"/>
     <w:lsdException w:name="No Spacing" w:uiPriority="1" w:qFormat="1"/>
@@ -14059,7 +13920,7 @@
         <a:effectLst/>
         <a:extLst>
           <a:ext uri="{C572A759-6A51-4108-AA02-DFA0A04FC94B}">
-            <ma14:wrappingTextBoxFlag xmlns:ma14="http://schemas.microsoft.com/office/mac/drawingml/2011/main" xmlns=""/>
+            <ma14:wrappingTextBoxFlag xmlns="" xmlns:ma14="http://schemas.microsoft.com/office/mac/drawingml/2011/main"/>
           </a:ext>
         </a:extLst>
       </a:spPr>
@@ -14100,7 +13961,7 @@
 </file>
 
 <file path=customXml/itemProps1.xml><?xml version="1.0" encoding="utf-8"?>
-<ds:datastoreItem xmlns:ds="http://schemas.openxmlformats.org/officeDocument/2006/customXml" ds:itemID="{24A89F08-A20F-4505-9D57-05771CCA225B}">
+<ds:datastoreItem xmlns:ds="http://schemas.openxmlformats.org/officeDocument/2006/customXml" ds:itemID="{E8D53C4E-A78C-4629-9B4D-3068F97354BB}">
   <ds:schemaRefs>
     <ds:schemaRef ds:uri="http://schemas.openxmlformats.org/officeDocument/2006/bibliography"/>
   </ds:schemaRefs>

</xml_diff>